<commit_message>
uzupełnienie sprawdzonych opisów. wstawienie angielskich odpowiedników do aplikacji
</commit_message>
<xml_diff>
--- a/opisy i cwiczenia format hmtl.docx
+++ b/opisy i cwiczenia format hmtl.docx
@@ -36,7 +36,21 @@
                 <w:rStyle w:val="Tytuksiki"/>
                 <w:sz w:val="22"/>
               </w:rPr>
-              <w:t>eksperymenty myslowe einsteina</w:t>
+              <w:t>eksperymenty my</w:t>
+            </w:r>
+            <w:r>
+              <w:rPr>
+                <w:rStyle w:val="Tytuksiki"/>
+                <w:sz w:val="22"/>
+              </w:rPr>
+              <w:t>ś</w:t>
+            </w:r>
+            <w:r>
+              <w:rPr>
+                <w:rStyle w:val="Tytuksiki"/>
+                <w:sz w:val="22"/>
+              </w:rPr>
+              <w:t>lowe einsteina</w:t>
             </w:r>
             <w:r>
               <w:rPr>
@@ -11288,7 +11302,7 @@
 </file>
 
 <file path=customXml/itemProps1.xml><?xml version="1.0" encoding="utf-8"?>
-<ds:datastoreItem xmlns:ds="http://schemas.openxmlformats.org/officeDocument/2006/customXml" ds:itemID="{5A581231-09F9-4F8B-8C77-1E4A1FF9480A}">
+<ds:datastoreItem xmlns:ds="http://schemas.openxmlformats.org/officeDocument/2006/customXml" ds:itemID="{C3B2C340-8917-468E-8562-8212D0F9DF1D}">
   <ds:schemaRefs>
     <ds:schemaRef ds:uri="http://schemas.openxmlformats.org/officeDocument/2006/bibliography"/>
   </ds:schemaRefs>

</xml_diff>